<commit_message>
weld docx template is added
</commit_message>
<xml_diff>
--- a/backend/templates/docx/saved/430_3_1.docx
+++ b/backend/templates/docx/saved/430_3_1.docx
@@ -1458,7 +1458,7 @@
                 <w:szCs w:val="22"/>
                 <w:lang w:val="en-US"/>
               </w:rPr>
-              <w:t xml:space="preserve">Рассмотрение технической документации "Информация об остойчивости" № 123-FU-TB-3455</w:t>
+              <w:t xml:space="preserve">Подтверждение Свидетельства об одобрении технологического процесса сварки (без испытаний) - 1 шт.</w:t>
             </w:r>
           </w:p>
         </w:tc>
@@ -1621,7 +1621,7 @@
                 <w:szCs w:val="22"/>
                 <w:lang w:val="en-US"/>
               </w:rPr>
-              <w:t xml:space="preserve">Письмо об одобрении № 121-212-08-431234 от 29.04.2024</w:t>
+              <w:t xml:space="preserve">Свидетельство ф. 7.1.30 № 24.42.03.23414.121 от 29.04.2024</w:t>
             </w:r>
           </w:p>
         </w:tc>

</xml_diff>

<commit_message>
template docx for workshop survey is added
</commit_message>
<xml_diff>
--- a/backend/templates/docx/saved/430_3_1.docx
+++ b/backend/templates/docx/saved/430_3_1.docx
@@ -238,7 +238,7 @@
                 <w:szCs w:val="22"/>
                 <w:lang w:val="en-US"/>
               </w:rPr>
-              <w:t xml:space="preserve">1234568</w:t>
+              <w:t xml:space="preserve">2409865</w:t>
             </w:r>
           </w:p>
         </w:tc>
@@ -292,7 +292,7 @@
                 <w:szCs w:val="22"/>
                 <w:lang w:val="en-US"/>
               </w:rPr>
-              <w:t xml:space="preserve">09.02.2024</w:t>
+              <w:t xml:space="preserve">05.04.2024</w:t>
             </w:r>
           </w:p>
         </w:tc>
@@ -1294,7 +1294,7 @@
                 <w:szCs w:val="22"/>
                 <w:lang w:val="en-US"/>
               </w:rPr>
-              <w:t xml:space="preserve">1234568</w:t>
+              <w:t xml:space="preserve">2409865</w:t>
             </w:r>
           </w:p>
         </w:tc>
@@ -1354,7 +1354,7 @@
                 <w:szCs w:val="22"/>
                 <w:lang w:val="en-US"/>
               </w:rPr>
-              <w:t xml:space="preserve">09.02.2024</w:t>
+              <w:t xml:space="preserve">05.04.2024</w:t>
             </w:r>
           </w:p>
         </w:tc>
@@ -1458,7 +1458,7 @@
                 <w:szCs w:val="22"/>
                 <w:lang w:val="en-US"/>
               </w:rPr>
-              <w:t xml:space="preserve">Первичная аттестация сваршиков - 2 чел.</w:t>
+              <w:t xml:space="preserve">Внеочередное освидетельствование в связи с расширением сферы деятельности ССП № 24.42.03.00765.121 от 02.05.2021</w:t>
             </w:r>
           </w:p>
         </w:tc>
@@ -1621,7 +1621,7 @@
                 <w:szCs w:val="22"/>
                 <w:lang w:val="en-US"/>
               </w:rPr>
-              <w:t xml:space="preserve">Свидетельство ф. 7.1.30 № 24.42.03.00414.121 от 29.04.2024</w:t>
+              <w:t xml:space="preserve">Свидетельство ф. 7.1.27 № 24.02.42.00987.121 от 05.05.2024</w:t>
             </w:r>
           </w:p>
         </w:tc>
@@ -1980,7 +1980,7 @@
                 <w:szCs w:val="22"/>
                 <w:lang w:val="en-US"/>
               </w:rPr>
-              <w:t xml:space="preserve">536 112,20 p. (пятьсот тридцать шесть тысяч сто двенадцать рублей 20 копеек)</w:t>
+              <w:t xml:space="preserve">15 600,00 p. (пятнадцать тысяч шестьсот рублей 00 копеек)</w:t>
             </w:r>
           </w:p>
         </w:tc>
@@ -2167,7 +2167,7 @@
                 <w:szCs w:val="22"/>
                 <w:lang w:val="en-US"/>
               </w:rPr>
-              <w:t xml:space="preserve">107 222,44 p. (сто семь тысяч двести двадцать два рубля 44 копейки)</w:t>
+              <w:t xml:space="preserve">3 120,00 p. (три тысячи сто двадцать рублей 00 копеек)</w:t>
             </w:r>
           </w:p>
         </w:tc>
@@ -2338,7 +2338,7 @@
                 <w:szCs w:val="22"/>
                 <w:lang w:val="en-US"/>
               </w:rPr>
-              <w:t xml:space="preserve">643 334,64 p. (шестьсот сорок три тысячи триста тридцать четыре рубля 64 копейки)</w:t>
+              <w:t xml:space="preserve">18 720,00 p. (восемнадцать тысяч семьсот двадцать рублей 00 копеек)</w:t>
             </w:r>
           </w:p>
         </w:tc>

</xml_diff>

<commit_message>
codes for survey of containers and companies on ISM are added
</commit_message>
<xml_diff>
--- a/backend/templates/docx/saved/430_3_1.docx
+++ b/backend/templates/docx/saved/430_3_1.docx
@@ -238,7 +238,7 @@
                 <w:szCs w:val="22"/>
                 <w:lang w:val="en-US"/>
               </w:rPr>
-              <w:t xml:space="preserve">2409865</w:t>
+              <w:t xml:space="preserve">3423567</w:t>
             </w:r>
           </w:p>
         </w:tc>
@@ -292,7 +292,7 @@
                 <w:szCs w:val="22"/>
                 <w:lang w:val="en-US"/>
               </w:rPr>
-              <w:t xml:space="preserve">05.04.2024</w:t>
+              <w:t xml:space="preserve">01.08.2024</w:t>
             </w:r>
           </w:p>
         </w:tc>
@@ -453,7 +453,7 @@
                 <w:szCs w:val="22"/>
                 <w:lang w:val="en-US"/>
               </w:rPr>
-              <w:t xml:space="preserve">Акционерное общество «Арктические морские инженерно-геологические экспедиции»</w:t>
+              <w:t xml:space="preserve">Общество с ограниченной ответственностью «СПЕЦ БАЛТ»</w:t>
             </w:r>
           </w:p>
         </w:tc>
@@ -624,7 +624,7 @@
                 <w:szCs w:val="22"/>
                 <w:lang w:val="en-US"/>
               </w:rPr>
-              <w:t xml:space="preserve">Светлый </w:t>
+              <w:t xml:space="preserve">Светлый, Калининградская область, Россия</w:t>
             </w:r>
           </w:p>
         </w:tc>
@@ -1109,7 +1109,7 @@
                 <w:szCs w:val="22"/>
                 <w:lang w:val="en-US"/>
               </w:rPr>
-              <w:t xml:space="preserve">Суперинтендант Мухин К. А.</w:t>
+              <w:t xml:space="preserve">генеральный директор Маркова Н. В.</w:t>
             </w:r>
           </w:p>
         </w:tc>
@@ -1198,7 +1198,7 @@
                 <w:szCs w:val="22"/>
                 <w:lang w:val="en-US"/>
               </w:rPr>
-              <w:t xml:space="preserve">Доверенности №  от -- </w:t>
+              <w:t xml:space="preserve">Устава</w:t>
             </w:r>
           </w:p>
         </w:tc>
@@ -1294,7 +1294,7 @@
                 <w:szCs w:val="22"/>
                 <w:lang w:val="en-US"/>
               </w:rPr>
-              <w:t xml:space="preserve">2409865</w:t>
+              <w:t xml:space="preserve">3423567</w:t>
             </w:r>
           </w:p>
         </w:tc>
@@ -1354,7 +1354,7 @@
                 <w:szCs w:val="22"/>
                 <w:lang w:val="en-US"/>
               </w:rPr>
-              <w:t xml:space="preserve">05.04.2024</w:t>
+              <w:t xml:space="preserve">01.08.2024</w:t>
             </w:r>
           </w:p>
         </w:tc>
@@ -1458,7 +1458,7 @@
                 <w:szCs w:val="22"/>
                 <w:lang w:val="en-US"/>
               </w:rPr>
-              <w:t xml:space="preserve">Ежегодное освидетельствование ССП № 24.42.03.00765.121 от 02.05.2021 </w:t>
+              <w:t xml:space="preserve">Ежегодное освидетельствование оффшорных контейнеров на соответствие требованиям КБК - 1 шт.</w:t>
             </w:r>
           </w:p>
         </w:tc>
@@ -1621,7 +1621,7 @@
                 <w:szCs w:val="22"/>
                 <w:lang w:val="en-US"/>
               </w:rPr>
-              <w:t xml:space="preserve">Свидетельство ф. 7.1.27 № 24.02.42.00987.121 от --</w:t>
+              <w:t xml:space="preserve">Свидетельство ф. 7.1.27 № 2422442432342424 от --</w:t>
             </w:r>
           </w:p>
         </w:tc>
@@ -1828,7 +1828,7 @@
                 <w:szCs w:val="22"/>
                 <w:lang w:val="en-US"/>
               </w:rPr>
-              <w:t xml:space="preserve">Светлый </w:t>
+              <w:t xml:space="preserve">Светлый, Калининградская область, Россия</w:t>
             </w:r>
           </w:p>
         </w:tc>
@@ -1980,7 +1980,7 @@
                 <w:szCs w:val="22"/>
                 <w:lang w:val="en-US"/>
               </w:rPr>
-              <w:t xml:space="preserve">15 600,00 p. (пятнадцать тысяч шестьсот рублей 00 копеек)</w:t>
+              <w:t xml:space="preserve">100 000,00 p. (сто тысяч рублей 00 копеек)</w:t>
             </w:r>
           </w:p>
         </w:tc>
@@ -2167,7 +2167,7 @@
                 <w:szCs w:val="22"/>
                 <w:lang w:val="en-US"/>
               </w:rPr>
-              <w:t xml:space="preserve">3 120,00 p. (три тысячи сто двадцать рублей 00 копеек)</w:t>
+              <w:t xml:space="preserve">20 000,00 p. (двадцать тысяч рублей 00 копеек)</w:t>
             </w:r>
           </w:p>
         </w:tc>
@@ -2338,7 +2338,7 @@
                 <w:szCs w:val="22"/>
                 <w:lang w:val="en-US"/>
               </w:rPr>
-              <w:t xml:space="preserve">18 720,00 p. (восемнадцать тысяч семьсот двадцать рублей 00 копеек)</w:t>
+              <w:t xml:space="preserve">120 000,00 p. (сто двадцать тысяч рублей 00 копеек)</w:t>
             </w:r>
           </w:p>
         </w:tc>
@@ -2844,7 +2844,7 @@
                 <w:szCs w:val="22"/>
                 <w:lang w:val="en-US"/>
               </w:rPr>
-              <w:t xml:space="preserve">К. А. Мухин</w:t>
+              <w:t xml:space="preserve">Н. В. Маркова</w:t>
             </w:r>
           </w:p>
         </w:tc>

</xml_diff>